<commit_message>
added table in markdown, re-ran script to add table to other formats
</commit_message>
<xml_diff>
--- a/WrightBrothersPatent.docx
+++ b/WrightBrothersPatent.docx
@@ -130,6 +130,173 @@
         <w:t xml:space="preserve">The Wright Brothers filed their patent in March 1903, and were able to make the first man made flight in Kitty Hawk, North Carolina in December 1903. They were officially issued patent number 821.393 in May 1906, forever changing the face of modern travel. After being found missing in 2000 the patent was presumed misplaced or stolen, since the National Archives has a long history of thieves pilfering some of America’s most precious artifacts (Ferriero), as well as over 269 millions patents stored, wherein one folder could easily be misplaced.</w:t>
       </w:r>
     </w:p>
+    <w:tbl>
+      <w:tblPr>
+        <w:tblStyle w:val="TableNormal"/>
+        <w:tblW w:type="pct" w:w="0.0"/>
+        <w:tblLook w:firstRow="1"/>
+      </w:tblPr>
+      <w:tblGrid/>
+      <w:tr>
+        <w:trPr>
+          <w:cnfStyle w:firstRow="1"/>
+        </w:trPr>
+        <w:tc>
+          <w:tcPr>
+            <w:tcBorders>
+              <w:bottom w:val="single"/>
+            </w:tcBorders>
+            <w:vAlign w:val="bottom"/>
+          </w:tcPr>
+          <w:p>
+            <w:pPr>
+              <w:pStyle w:val="Compact"/>
+              <w:jc w:val="left"/>
+            </w:pPr>
+            <w:r>
+              <w:t xml:space="preserve">Other Missing Documents</w:t>
+            </w:r>
+          </w:p>
+        </w:tc>
+        <w:tc>
+          <w:tcPr>
+            <w:tcBorders>
+              <w:bottom w:val="single"/>
+            </w:tcBorders>
+            <w:vAlign w:val="bottom"/>
+          </w:tcPr>
+          <w:p>
+            <w:pPr>
+              <w:pStyle w:val="Compact"/>
+              <w:jc w:val="left"/>
+            </w:pPr>
+            <w:r>
+              <w:t xml:space="preserve">Date Created</w:t>
+            </w:r>
+          </w:p>
+        </w:tc>
+      </w:tr>
+      <w:tr>
+        <w:tc>
+          <w:p>
+            <w:pPr>
+              <w:pStyle w:val="Compact"/>
+              <w:jc w:val="left"/>
+            </w:pPr>
+            <w:r>
+              <w:t xml:space="preserve">Eli Whitney Cotton Gin Drawing</w:t>
+            </w:r>
+          </w:p>
+        </w:tc>
+        <w:tc>
+          <w:p>
+            <w:pPr>
+              <w:pStyle w:val="Compact"/>
+              <w:jc w:val="left"/>
+            </w:pPr>
+            <w:r>
+              <w:t xml:space="preserve">1804</w:t>
+            </w:r>
+          </w:p>
+        </w:tc>
+      </w:tr>
+      <w:tr>
+        <w:tc>
+          <w:p>
+            <w:pPr>
+              <w:pStyle w:val="Compact"/>
+              <w:jc w:val="left"/>
+            </w:pPr>
+            <w:r>
+              <w:t xml:space="preserve">Hiroshima Target Map</w:t>
+            </w:r>
+          </w:p>
+        </w:tc>
+        <w:tc>
+          <w:p>
+            <w:pPr>
+              <w:pStyle w:val="Compact"/>
+              <w:jc w:val="left"/>
+            </w:pPr>
+            <w:r>
+              <w:t xml:space="preserve">1945</w:t>
+            </w:r>
+          </w:p>
+        </w:tc>
+      </w:tr>
+      <w:tr>
+        <w:tc>
+          <w:p>
+            <w:pPr>
+              <w:pStyle w:val="Compact"/>
+              <w:jc w:val="left"/>
+            </w:pPr>
+            <w:r>
+              <w:t xml:space="preserve">Nagasaki Target Map</w:t>
+            </w:r>
+          </w:p>
+        </w:tc>
+        <w:tc>
+          <w:p>
+            <w:pPr>
+              <w:pStyle w:val="Compact"/>
+              <w:jc w:val="left"/>
+            </w:pPr>
+            <w:r>
+              <w:t xml:space="preserve">1945</w:t>
+            </w:r>
+          </w:p>
+        </w:tc>
+      </w:tr>
+      <w:tr>
+        <w:tc>
+          <w:p>
+            <w:pPr>
+              <w:pStyle w:val="Compact"/>
+              <w:jc w:val="left"/>
+            </w:pPr>
+            <w:r>
+              <w:t xml:space="preserve">Polesti Mission Report</w:t>
+            </w:r>
+          </w:p>
+        </w:tc>
+        <w:tc>
+          <w:p>
+            <w:pPr>
+              <w:pStyle w:val="Compact"/>
+              <w:jc w:val="left"/>
+            </w:pPr>
+            <w:r>
+              <w:t xml:space="preserve">1943</w:t>
+            </w:r>
+          </w:p>
+        </w:tc>
+      </w:tr>
+      <w:tr>
+        <w:tc>
+          <w:p>
+            <w:pPr>
+              <w:pStyle w:val="Compact"/>
+              <w:jc w:val="left"/>
+            </w:pPr>
+            <w:r>
+              <w:t xml:space="preserve">Wright Brothers' Flying Machine</w:t>
+            </w:r>
+          </w:p>
+        </w:tc>
+        <w:tc>
+          <w:p>
+            <w:pPr>
+              <w:pStyle w:val="Compact"/>
+              <w:jc w:val="left"/>
+            </w:pPr>
+            <w:r>
+              <w:t xml:space="preserve">1903</w:t>
+            </w:r>
+          </w:p>
+        </w:tc>
+      </w:tr>
+    </w:tbl>
     <w:p>
       <w:pPr>
         <w:pStyle w:val="BodyText"/>
@@ -564,7 +731,7 @@
     </w:lvl>
   </w:abstractNum>
   <w:abstractNum w:abstractNumId="990">
-    <w:nsid w:val="64c87195"/>
+    <w:nsid w:val="8ce7e8d2"/>
     <w:multiLevelType w:val="multilevel"/>
     <w:lvl w:ilvl="0">
       <w:numFmt w:val="bullet"/>

</xml_diff>

<commit_message>
modified text formatting and tested
</commit_message>
<xml_diff>
--- a/WrightBrothersPatent.docx
+++ b/WrightBrothersPatent.docx
@@ -9,7 +9,7 @@
       <w:bookmarkStart w:id="21" w:name="wright-brothers-patent"/>
       <w:bookmarkEnd w:id="21"/>
       <w:r>
-        <w:t xml:space="preserve">Wright Brothers’ Patent</w:t>
+        <w:t xml:space="preserve">Wright Brothers Patent</w:t>
       </w:r>
     </w:p>
     <w:p>
@@ -32,7 +32,25 @@
         <w:t xml:space="preserve"> </w:t>
       </w:r>
       <w:r>
-        <w:t xml:space="preserve">were setting up for a turn of the century exhibit and went to pull what could arguably be considered one of the nation’s most important historical documents, to discover it missing (Lewis). It turns out that the last time that the patent for the Wright Brother’s “Flying Machine” was last seen after an exhibit in</w:t>
+        <w:t xml:space="preserve">were setting up for a turn of the century exhibit and went to pull what could arguably be considered one of the nation’s most important historical documents, to discover it missing (Lewis). It turns out that the last time that the patent for the Wright Brother’s</w:t>
+      </w:r>
+      <w:r>
+        <w:t xml:space="preserve"> </w:t>
+      </w:r>
+      <w:r>
+        <w:t xml:space="preserve">“</w:t>
+      </w:r>
+      <w:r>
+        <w:t xml:space="preserve">Flying Machine</w:t>
+      </w:r>
+      <w:r>
+        <w:t xml:space="preserve">”</w:t>
+      </w:r>
+      <w:r>
+        <w:t xml:space="preserve"> </w:t>
+      </w:r>
+      <w:r>
+        <w:t xml:space="preserve">was last seen after an exhibit in</w:t>
       </w:r>
       <w:r>
         <w:t xml:space="preserve"> </w:t>
@@ -59,7 +77,19 @@
         <w:t xml:space="preserve"> </w:t>
       </w:r>
       <w:r>
-        <w:t xml:space="preserve">year anniversary of the filing of the patent, and the anniversary of the creation of flight as we know it. (“National Archives Honors Wright Brothers with Upcoming Special Display”).</w:t>
+        <w:t xml:space="preserve">year anniversary of the filing of the patent, and the anniversary of the creation of flight as we know it. (</w:t>
+      </w:r>
+      <w:r>
+        <w:t xml:space="preserve">“</w:t>
+      </w:r>
+      <w:r>
+        <w:t xml:space="preserve">National Archives Honors Wright Brothers with Upcoming Special Display</w:t>
+      </w:r>
+      <w:r>
+        <w:t xml:space="preserve">”</w:t>
+      </w:r>
+      <w:r>
+        <w:t xml:space="preserve">).</w:t>
       </w:r>
     </w:p>
     <w:p>
@@ -314,7 +344,7 @@
               <w:jc w:val="left"/>
             </w:pPr>
             <w:r>
-              <w:t xml:space="preserve">Wright Brothers' Flying Machine</w:t>
+              <w:t xml:space="preserve">Wright Brothers’ Flying Machine</w:t>
             </w:r>
           </w:p>
         </w:tc>
@@ -360,15 +390,48 @@
         <w:t xml:space="preserve"> </w:t>
       </w:r>
       <w:r>
-        <w:t xml:space="preserve">anniversary of issuing the patent for the “Flying Machine” and it will be displayed in the National Archive Museums’ West Rotunda Gallery.</w:t>
-      </w:r>
-    </w:p>
-    <w:p>
-      <w:pPr>
-        <w:pStyle w:val="BodyText"/>
-      </w:pPr>
-      <w:r>
-        <w:t xml:space="preserve">“We had to ask ourselves, ‘Is this something that could have been stolen?’, noted the Chief Operating Office of the National Archives, William J. Bonsanko while speaking to the Washington Post (Ruane). This presents a question of ethics with archivists, one that looks as though is consistently an issue within our society (Ferriero). It seems that there is quite a history of theft within our National Archives and with other archives around the country as there have been several individuals obtaining long prison sentences for stealing some of the more valuable materials in recent years (Ferriero).</w:t>
+        <w:t xml:space="preserve">anniversary of issuing the patent for the</w:t>
+      </w:r>
+      <w:r>
+        <w:t xml:space="preserve"> </w:t>
+      </w:r>
+      <w:r>
+        <w:t xml:space="preserve">“</w:t>
+      </w:r>
+      <w:r>
+        <w:t xml:space="preserve">Flying Machine</w:t>
+      </w:r>
+      <w:r>
+        <w:t xml:space="preserve">”</w:t>
+      </w:r>
+      <w:r>
+        <w:t xml:space="preserve"> </w:t>
+      </w:r>
+      <w:r>
+        <w:t xml:space="preserve">and it will be displayed in the National Archive Museums’ West Rotunda Gallery.</w:t>
+      </w:r>
+    </w:p>
+    <w:p>
+      <w:pPr>
+        <w:pStyle w:val="BodyText"/>
+      </w:pPr>
+      <w:r>
+        <w:t xml:space="preserve">“We had to ask ourselves,</w:t>
+      </w:r>
+      <w:r>
+        <w:t xml:space="preserve"> </w:t>
+      </w:r>
+      <w:r>
+        <w:t xml:space="preserve">‘</w:t>
+      </w:r>
+      <w:r>
+        <w:t xml:space="preserve">Is this something that could have been stolen?</w:t>
+      </w:r>
+      <w:r>
+        <w:t xml:space="preserve">’</w:t>
+      </w:r>
+      <w:r>
+        <w:t xml:space="preserve">, noted the Chief Operating Office of the National Archives, William J. Bonsanko while speaking to the Washington Post (Ruane). This presents a question of ethics with archivists, one that looks as though is consistently an issue within our society (Ferriero). It seems that there is quite a history of theft within our National Archives and with other archives around the country as there have been several individuals obtaining long prison sentences for stealing some of the more valuable materials in recent years (Ferriero).</w:t>
       </w:r>
     </w:p>
     <w:p>
@@ -408,7 +471,25 @@
         <w:pStyle w:val="BodyText"/>
       </w:pPr>
       <w:r>
-        <w:t xml:space="preserve">William Bonsanko also stated “If someone puts something back in the wrong place, it’s essentially lost.” The fact that the National Archives has so many files to keep up with it’s not hard to understand how things can get misplaced and it seems to be an ongoing issue within the archival world (Ruane). Even though it isn’t hard to understand how things go missing, it still is very upsetting to me that we are failing to properly arrange our documents so that they are easily found and cared for.</w:t>
+        <w:t xml:space="preserve">William Bonsanko also stated</w:t>
+      </w:r>
+      <w:r>
+        <w:t xml:space="preserve"> </w:t>
+      </w:r>
+      <w:r>
+        <w:t xml:space="preserve">“</w:t>
+      </w:r>
+      <w:r>
+        <w:t xml:space="preserve">If someone puts something back in the wrong place, it’s essentially lost.</w:t>
+      </w:r>
+      <w:r>
+        <w:t xml:space="preserve">”</w:t>
+      </w:r>
+      <w:r>
+        <w:t xml:space="preserve"> </w:t>
+      </w:r>
+      <w:r>
+        <w:t xml:space="preserve">The fact that the National Archives has so many files to keep up with it’s not hard to understand how things can get misplaced and it seems to be an ongoing issue within the archival world (Ruane). Even though it isn’t hard to understand how things go missing, it still is very upsetting to me that we are failing to properly arrange our documents so that they are easily found and cared for.</w:t>
       </w:r>
     </w:p>
     <w:p>
@@ -424,15 +505,42 @@
         <w:pStyle w:val="BodyText"/>
       </w:pPr>
       <w:r>
-        <w:t xml:space="preserve">In addition to sending out recovery teams for targeted searches to recover misplaced and stolen items, the National Archives is also reaching out to the public, and those who deal in historical documents, as well those who work at libraries, archives and museums asking them to avoid buying or selling lost or stolen goods and reporting any identified goods to the National Archives ("Help the National Archives Recover Lost and Stolen Documents.") The National Archives has a listing showing all of the missing historical documents that you can help recover, ranging from Civil War Documents to missing Presidential Items. (“Missing Documents from the National Archives).</w:t>
-      </w:r>
-    </w:p>
-    <w:p>
-      <w:pPr>
-        <w:pStyle w:val="BodyText"/>
-      </w:pPr>
-      <w:r>
-        <w:t xml:space="preserve">While I am personally ecstatic that the missing Wright Brother’s Patent was found, it does raise some serious questions in my mind about archives. How can we gain more security to aid against those would pilfer our country’s historical documents? How can we ensure those who go into the field of archives are ethical, and want to preserve these documents instead of taking them for their own accord? How can we enact a better filing system for an archive containing billions of pieces of paper? As archivists we have a moral obligation to “ensure the preservation of valuable records”, and it appears that that statement is two-fold in that we must ensure the preservation of records by preventing them from being stolen, and ensuring their preservation by filing and ordering them properly.</w:t>
+        <w:t xml:space="preserve">In addition to sending out recovery teams for targeted searches to recover misplaced and stolen items, the National Archives is also reaching out to the public, and those who deal in historical documents, as well those who work at libraries, archives and museums asking them to avoid buying or selling lost or stolen goods and reporting any identified goods to the National Archives (</w:t>
+      </w:r>
+      <w:r>
+        <w:t xml:space="preserve">“</w:t>
+      </w:r>
+      <w:r>
+        <w:t xml:space="preserve">Help the National Archives Recover Lost and Stolen Documents.</w:t>
+      </w:r>
+      <w:r>
+        <w:t xml:space="preserve">”</w:t>
+      </w:r>
+      <w:r>
+        <w:t xml:space="preserve">) The National Archives has a listing showing all of the missing historical documents that you can help recover, ranging from Civil War Documents to missing Presidential Items. (“Missing Documents from the National Archives).</w:t>
+      </w:r>
+    </w:p>
+    <w:p>
+      <w:pPr>
+        <w:pStyle w:val="BodyText"/>
+      </w:pPr>
+      <w:r>
+        <w:t xml:space="preserve">While I am personally ecstatic that the missing Wright Brother’s Patent was found, it does raise some serious questions in my mind about archives. How can we gain more security to aid against those would pilfer our country’s historical documents? How can we ensure those who go into the field of archives are ethical, and want to preserve these documents instead of taking them for their own accord? How can we enact a better filing system for an archive containing billions of pieces of paper? As archivists we have a moral obligation to</w:t>
+      </w:r>
+      <w:r>
+        <w:t xml:space="preserve"> </w:t>
+      </w:r>
+      <w:r>
+        <w:t xml:space="preserve">“</w:t>
+      </w:r>
+      <w:r>
+        <w:t xml:space="preserve">ensure the preservation of valuable records</w:t>
+      </w:r>
+      <w:r>
+        <w:t xml:space="preserve">”</w:t>
+      </w:r>
+      <w:r>
+        <w:t xml:space="preserve">, and it appears that that statement is two-fold in that we must ensure the preservation of records by preventing them from being stolen, and ensuring their preservation by filing and ordering them properly.</w:t>
       </w:r>
     </w:p>
     <w:p>
@@ -451,7 +559,19 @@
         <w:pStyle w:val="BodyText"/>
       </w:pPr>
       <w:r>
-        <w:t xml:space="preserve">"The Archivist's Code." National Archives and Records Administration. National Archives and Records Administration, n.d. Web. 08 Oct. 2016.</w:t>
+        <w:t xml:space="preserve">“</w:t>
+      </w:r>
+      <w:r>
+        <w:t xml:space="preserve">The Archivist’s Code.</w:t>
+      </w:r>
+      <w:r>
+        <w:t xml:space="preserve">”</w:t>
+      </w:r>
+      <w:r>
+        <w:t xml:space="preserve"> </w:t>
+      </w:r>
+      <w:r>
+        <w:t xml:space="preserve">National Archives and Records Administration. National Archives and Records Administration, n.d. Web. 08 Oct. 2016.</w:t>
       </w:r>
     </w:p>
     <w:p>
@@ -472,7 +592,25 @@
         <w:pStyle w:val="BodyText"/>
       </w:pPr>
       <w:r>
-        <w:t xml:space="preserve">CBSNewsOnline. "National Archives' Treasures Targeted by Thieves." YouTube. YouTube, 2012. Web. 08 Oct. 2016.</w:t>
+        <w:t xml:space="preserve">CBSNewsOnline.</w:t>
+      </w:r>
+      <w:r>
+        <w:t xml:space="preserve"> </w:t>
+      </w:r>
+      <w:r>
+        <w:t xml:space="preserve">“</w:t>
+      </w:r>
+      <w:r>
+        <w:t xml:space="preserve">National Archives’ Treasures Targeted by Thieves.</w:t>
+      </w:r>
+      <w:r>
+        <w:t xml:space="preserve">”</w:t>
+      </w:r>
+      <w:r>
+        <w:t xml:space="preserve"> </w:t>
+      </w:r>
+      <w:r>
+        <w:t xml:space="preserve">YouTube. YouTube, 2012. Web. 08 Oct. 2016.</w:t>
       </w:r>
     </w:p>
     <w:p>
@@ -493,7 +631,25 @@
         <w:pStyle w:val="FirstParagraph"/>
       </w:pPr>
       <w:r>
-        <w:t xml:space="preserve">Ferriero, David S. "Tracking Down Missing Titles." National Archives. N.p., 2016. Web.</w:t>
+        <w:t xml:space="preserve">Ferriero, David S.</w:t>
+      </w:r>
+      <w:r>
+        <w:t xml:space="preserve"> </w:t>
+      </w:r>
+      <w:r>
+        <w:t xml:space="preserve">“</w:t>
+      </w:r>
+      <w:r>
+        <w:t xml:space="preserve">Tracking Down Missing Titles.</w:t>
+      </w:r>
+      <w:r>
+        <w:t xml:space="preserve">”</w:t>
+      </w:r>
+      <w:r>
+        <w:t xml:space="preserve"> </w:t>
+      </w:r>
+      <w:r>
+        <w:t xml:space="preserve">National Archives. N.p., 2016. Web.</w:t>
       </w:r>
     </w:p>
     <w:p>
@@ -514,7 +670,19 @@
         <w:pStyle w:val="BodyText"/>
       </w:pPr>
       <w:r>
-        <w:t xml:space="preserve">"Help the National Archives Recover Lost and Stolen Documents." National Archives and Records Administration. National Archives and Records Administration, n.d. Web. 08 Oct. 2016.</w:t>
+        <w:t xml:space="preserve">“</w:t>
+      </w:r>
+      <w:r>
+        <w:t xml:space="preserve">Help the National Archives Recover Lost and Stolen Documents.</w:t>
+      </w:r>
+      <w:r>
+        <w:t xml:space="preserve">”</w:t>
+      </w:r>
+      <w:r>
+        <w:t xml:space="preserve"> </w:t>
+      </w:r>
+      <w:r>
+        <w:t xml:space="preserve">National Archives and Records Administration. National Archives and Records Administration, n.d. Web. 08 Oct. 2016.</w:t>
       </w:r>
     </w:p>
     <w:p>
@@ -535,7 +703,25 @@
         <w:pStyle w:val="BodyText"/>
       </w:pPr>
       <w:r>
-        <w:t xml:space="preserve">Jackson, Laura, and D. Thompson. "But You Promised: A Case Study of Deaccessioning at the American Heritage Center, University of Wyoming." The American Archivist 73.2 (2010): 669-85. Web.</w:t>
+        <w:t xml:space="preserve">Jackson, Laura, and D. Thompson.</w:t>
+      </w:r>
+      <w:r>
+        <w:t xml:space="preserve"> </w:t>
+      </w:r>
+      <w:r>
+        <w:t xml:space="preserve">“</w:t>
+      </w:r>
+      <w:r>
+        <w:t xml:space="preserve">But You Promised: A Case Study of Deaccessioning at the American Heritage Center, University of Wyoming.</w:t>
+      </w:r>
+      <w:r>
+        <w:t xml:space="preserve">”</w:t>
+      </w:r>
+      <w:r>
+        <w:t xml:space="preserve"> </w:t>
+      </w:r>
+      <w:r>
+        <w:t xml:space="preserve">The American Archivist 73.2 (2010): 669-85. Web.</w:t>
       </w:r>
     </w:p>
     <w:p>
@@ -556,7 +742,25 @@
         <w:pStyle w:val="BodyText"/>
       </w:pPr>
       <w:r>
-        <w:t xml:space="preserve">Lewis, Danny. "After 36 Years, Archivists Finally Found the Wright Brothers' Airplane Patent." Smithsonian Magazine. Smithsonian, n.d. Web. 08 Oct. 2016.</w:t>
+        <w:t xml:space="preserve">Lewis, Danny.</w:t>
+      </w:r>
+      <w:r>
+        <w:t xml:space="preserve"> </w:t>
+      </w:r>
+      <w:r>
+        <w:t xml:space="preserve">“</w:t>
+      </w:r>
+      <w:r>
+        <w:t xml:space="preserve">After 36 Years, Archivists Finally Found the Wright Brothers’ Airplane Patent.</w:t>
+      </w:r>
+      <w:r>
+        <w:t xml:space="preserve">”</w:t>
+      </w:r>
+      <w:r>
+        <w:t xml:space="preserve"> </w:t>
+      </w:r>
+      <w:r>
+        <w:t xml:space="preserve">Smithsonian Magazine. Smithsonian, n.d. Web. 08 Oct. 2016.</w:t>
       </w:r>
     </w:p>
     <w:p>
@@ -577,7 +781,37 @@
         <w:pStyle w:val="BodyText"/>
       </w:pPr>
       <w:r>
-        <w:t xml:space="preserve">"Lost Plans for Wright Brothers' 'Flying Machine' Found after 36 Years." Washington Post. The Washington Post, n.d. Web. 08 Oct. 2016.</w:t>
+        <w:t xml:space="preserve">“</w:t>
+      </w:r>
+      <w:r>
+        <w:t xml:space="preserve">Lost Plans for Wright Brothers’</w:t>
+      </w:r>
+      <w:r>
+        <w:t xml:space="preserve"> </w:t>
+      </w:r>
+      <w:r>
+        <w:t xml:space="preserve">‘</w:t>
+      </w:r>
+      <w:r>
+        <w:t xml:space="preserve">Flying Machine</w:t>
+      </w:r>
+      <w:r>
+        <w:t xml:space="preserve">’</w:t>
+      </w:r>
+      <w:r>
+        <w:t xml:space="preserve"> </w:t>
+      </w:r>
+      <w:r>
+        <w:t xml:space="preserve">Found after 36 Years.</w:t>
+      </w:r>
+      <w:r>
+        <w:t xml:space="preserve">”</w:t>
+      </w:r>
+      <w:r>
+        <w:t xml:space="preserve"> </w:t>
+      </w:r>
+      <w:r>
+        <w:t xml:space="preserve">Washington Post. The Washington Post, n.d. Web. 08 Oct. 2016.</w:t>
       </w:r>
     </w:p>
     <w:p>
@@ -598,7 +832,19 @@
         <w:pStyle w:val="BodyText"/>
       </w:pPr>
       <w:r>
-        <w:t xml:space="preserve">"Missing Documents from the National Archives." National Archives and Records Administration. National Archives and Records Administration, n.d. Web. 08 Oct. 2016.</w:t>
+        <w:t xml:space="preserve">“</w:t>
+      </w:r>
+      <w:r>
+        <w:t xml:space="preserve">Missing Documents from the National Archives.</w:t>
+      </w:r>
+      <w:r>
+        <w:t xml:space="preserve">”</w:t>
+      </w:r>
+      <w:r>
+        <w:t xml:space="preserve"> </w:t>
+      </w:r>
+      <w:r>
+        <w:t xml:space="preserve">National Archives and Records Administration. National Archives and Records Administration, n.d. Web. 08 Oct. 2016.</w:t>
       </w:r>
     </w:p>
     <w:p>
@@ -620,7 +866,25 @@
         <w:pStyle w:val="BodyText"/>
       </w:pPr>
       <w:r>
-        <w:t xml:space="preserve">Namowitz, Dan. "Missing Wright Brothers' Patent File Found." - AOPA. N.p., n.d. Web. 08 Oct. 2016.</w:t>
+        <w:t xml:space="preserve">Namowitz, Dan.</w:t>
+      </w:r>
+      <w:r>
+        <w:t xml:space="preserve"> </w:t>
+      </w:r>
+      <w:r>
+        <w:t xml:space="preserve">“</w:t>
+      </w:r>
+      <w:r>
+        <w:t xml:space="preserve">Missing Wright Brothers’ Patent File Found.</w:t>
+      </w:r>
+      <w:r>
+        <w:t xml:space="preserve">”</w:t>
+      </w:r>
+      <w:r>
+        <w:t xml:space="preserve"> </w:t>
+      </w:r>
+      <w:r>
+        <w:t xml:space="preserve">- AOPA. N.p., n.d. Web. 08 Oct. 2016.</w:t>
       </w:r>
     </w:p>
     <w:p>
@@ -641,7 +905,19 @@
         <w:pStyle w:val="BodyText"/>
       </w:pPr>
       <w:r>
-        <w:t xml:space="preserve">"National Archives Honors Wright Brothers with Upcoming Special Display." National Archives and Records Administration. National Archives and Records Administration, n.d. Web. 08 Oct. 2016.</w:t>
+        <w:t xml:space="preserve">“</w:t>
+      </w:r>
+      <w:r>
+        <w:t xml:space="preserve">National Archives Honors Wright Brothers with Upcoming Special Display.</w:t>
+      </w:r>
+      <w:r>
+        <w:t xml:space="preserve">”</w:t>
+      </w:r>
+      <w:r>
+        <w:t xml:space="preserve"> </w:t>
+      </w:r>
+      <w:r>
+        <w:t xml:space="preserve">National Archives and Records Administration. National Archives and Records Administration, n.d. Web. 08 Oct. 2016.</w:t>
       </w:r>
     </w:p>
     <w:p>
@@ -765,7 +1041,7 @@
     </w:lvl>
   </w:abstractNum>
   <w:abstractNum w:abstractNumId="990">
-    <w:nsid w:val="ceb02943"/>
+    <w:nsid w:val="d433c292"/>
     <w:multiLevelType w:val="multilevel"/>
     <w:lvl w:ilvl="0">
       <w:numFmt w:val="bullet"/>

</xml_diff>